<commit_message>
Final project (After check)
</commit_message>
<xml_diff>
--- a/תיעוד מיני פרויקט.docx
+++ b/תיעוד מיני פרויקט.docx
@@ -67,11 +67,6 @@
       </w:r>
     </w:p>
     <w:p>
-      <w:pPr>
-        <w:rPr>
-          <w:rtl/>
-        </w:rPr>
-      </w:pPr>
       <w:r>
         <w:rPr>
           <w:rFonts w:hint="cs"/>
@@ -1009,12 +1004,32 @@
     </w:p>
     <w:p>
       <w:pPr>
-        <w:ind w:firstLine="720"/>
-        <w:rPr>
-          <w:rFonts w:hint="cs"/>
-          <w:rtl/>
-        </w:rPr>
-      </w:pPr>
+        <w:rPr>
+          <w:b/>
+          <w:bCs/>
+          <w:u w:val="single"/>
+          <w:rtl/>
+        </w:rPr>
+      </w:pPr>
+    </w:p>
+    <w:p>
+      <w:pPr>
+        <w:rPr>
+          <w:b/>
+          <w:bCs/>
+          <w:u w:val="single"/>
+        </w:rPr>
+      </w:pPr>
+      <w:r>
+        <w:rPr>
+          <w:rFonts w:hint="cs"/>
+          <w:b/>
+          <w:bCs/>
+          <w:u w:val="single"/>
+          <w:rtl/>
+        </w:rPr>
+        <w:t xml:space="preserve">הערה: </w:t>
+      </w:r>
     </w:p>
     <w:sectPr>
       <w:pgSz w:w="11906" w:h="16838"/>

</xml_diff>